<commit_message>
Levels starting dir fix + minor balancing
</commit_message>
<xml_diff>
--- a/SAWZE_Documentation/S.A.W.Z.E._GDD_02_TOMA.docx
+++ b/SAWZE_Documentation/S.A.W.Z.E._GDD_02_TOMA.docx
@@ -315,7 +315,7 @@
           <w:r>
             <w:fldChar w:fldCharType="separate"/>
           </w:r>
-          <w:hyperlink w:anchor="_Toc411249921" w:history="1">
+          <w:hyperlink w:anchor="_Toc411254681" w:history="1">
             <w:r>
               <w:rPr>
                 <w:rStyle w:val="Hyperlink"/>
@@ -365,7 +365,7 @@
                 <w:noProof/>
                 <w:webHidden/>
               </w:rPr>
-              <w:instrText xml:space="preserve"> PAGEREF _Toc411249921 \h </w:instrText>
+              <w:instrText xml:space="preserve"> PAGEREF _Toc411254681 \h </w:instrText>
             </w:r>
             <w:r>
               <w:rPr>
@@ -409,7 +409,7 @@
               <w:lang w:eastAsia="de-DE"/>
             </w:rPr>
           </w:pPr>
-          <w:hyperlink w:anchor="_Toc411249922" w:history="1">
+          <w:hyperlink w:anchor="_Toc411254682" w:history="1">
             <w:r>
               <w:rPr>
                 <w:rStyle w:val="Hyperlink"/>
@@ -453,7 +453,7 @@
                 <w:noProof/>
                 <w:webHidden/>
               </w:rPr>
-              <w:instrText xml:space="preserve"> PAGEREF _Toc411249922 \h </w:instrText>
+              <w:instrText xml:space="preserve"> PAGEREF _Toc411254682 \h </w:instrText>
             </w:r>
             <w:r>
               <w:rPr>
@@ -497,7 +497,7 @@
               <w:lang w:eastAsia="de-DE"/>
             </w:rPr>
           </w:pPr>
-          <w:hyperlink w:anchor="_Toc411249923" w:history="1">
+          <w:hyperlink w:anchor="_Toc411254683" w:history="1">
             <w:r>
               <w:rPr>
                 <w:rStyle w:val="Hyperlink"/>
@@ -541,7 +541,7 @@
                 <w:noProof/>
                 <w:webHidden/>
               </w:rPr>
-              <w:instrText xml:space="preserve"> PAGEREF _Toc411249923 \h </w:instrText>
+              <w:instrText xml:space="preserve"> PAGEREF _Toc411254683 \h </w:instrText>
             </w:r>
             <w:r>
               <w:rPr>
@@ -585,7 +585,7 @@
               <w:lang w:eastAsia="de-DE"/>
             </w:rPr>
           </w:pPr>
-          <w:hyperlink w:anchor="_Toc411249924" w:history="1">
+          <w:hyperlink w:anchor="_Toc411254684" w:history="1">
             <w:r>
               <w:rPr>
                 <w:rStyle w:val="Hyperlink"/>
@@ -629,7 +629,7 @@
                 <w:noProof/>
                 <w:webHidden/>
               </w:rPr>
-              <w:instrText xml:space="preserve"> PAGEREF _Toc411249924 \h </w:instrText>
+              <w:instrText xml:space="preserve"> PAGEREF _Toc411254684 \h </w:instrText>
             </w:r>
             <w:r>
               <w:rPr>
@@ -673,7 +673,7 @@
               <w:lang w:eastAsia="de-DE"/>
             </w:rPr>
           </w:pPr>
-          <w:hyperlink w:anchor="_Toc411249925" w:history="1">
+          <w:hyperlink w:anchor="_Toc411254685" w:history="1">
             <w:r>
               <w:rPr>
                 <w:rStyle w:val="Hyperlink"/>
@@ -717,7 +717,7 @@
                 <w:noProof/>
                 <w:webHidden/>
               </w:rPr>
-              <w:instrText xml:space="preserve"> PAGEREF _Toc411249925 \h </w:instrText>
+              <w:instrText xml:space="preserve"> PAGEREF _Toc411254685 \h </w:instrText>
             </w:r>
             <w:r>
               <w:rPr>
@@ -761,7 +761,7 @@
               <w:lang w:eastAsia="de-DE"/>
             </w:rPr>
           </w:pPr>
-          <w:hyperlink w:anchor="_Toc411249926" w:history="1">
+          <w:hyperlink w:anchor="_Toc411254686" w:history="1">
             <w:r>
               <w:rPr>
                 <w:rStyle w:val="Hyperlink"/>
@@ -805,7 +805,7 @@
                 <w:noProof/>
                 <w:webHidden/>
               </w:rPr>
-              <w:instrText xml:space="preserve"> PAGEREF _Toc411249926 \h </w:instrText>
+              <w:instrText xml:space="preserve"> PAGEREF _Toc411254686 \h </w:instrText>
             </w:r>
             <w:r>
               <w:rPr>
@@ -849,7 +849,7 @@
               <w:lang w:eastAsia="de-DE"/>
             </w:rPr>
           </w:pPr>
-          <w:hyperlink w:anchor="_Toc411249927" w:history="1">
+          <w:hyperlink w:anchor="_Toc411254687" w:history="1">
             <w:r>
               <w:rPr>
                 <w:rStyle w:val="Hyperlink"/>
@@ -893,7 +893,7 @@
                 <w:noProof/>
                 <w:webHidden/>
               </w:rPr>
-              <w:instrText xml:space="preserve"> PAGEREF _Toc411249927 \h </w:instrText>
+              <w:instrText xml:space="preserve"> PAGEREF _Toc411254687 \h </w:instrText>
             </w:r>
             <w:r>
               <w:rPr>
@@ -936,7 +936,7 @@
               <w:lang w:eastAsia="de-DE"/>
             </w:rPr>
           </w:pPr>
-          <w:hyperlink w:anchor="_Toc411249928" w:history="1">
+          <w:hyperlink w:anchor="_Toc411254688" w:history="1">
             <w:r>
               <w:rPr>
                 <w:rStyle w:val="Hyperlink"/>
@@ -964,7 +964,7 @@
                 <w:noProof/>
                 <w:webHidden/>
               </w:rPr>
-              <w:instrText xml:space="preserve"> PAGEREF _Toc411249928 \h </w:instrText>
+              <w:instrText xml:space="preserve"> PAGEREF _Toc411254688 \h </w:instrText>
             </w:r>
             <w:r>
               <w:rPr>
@@ -1007,7 +1007,7 @@
               <w:lang w:eastAsia="de-DE"/>
             </w:rPr>
           </w:pPr>
-          <w:hyperlink w:anchor="_Toc411249929" w:history="1">
+          <w:hyperlink w:anchor="_Toc411254689" w:history="1">
             <w:r>
               <w:rPr>
                 <w:rStyle w:val="Hyperlink"/>
@@ -1035,7 +1035,7 @@
                 <w:noProof/>
                 <w:webHidden/>
               </w:rPr>
-              <w:instrText xml:space="preserve"> PAGEREF _Toc411249929 \h </w:instrText>
+              <w:instrText xml:space="preserve"> PAGEREF _Toc411254689 \h </w:instrText>
             </w:r>
             <w:r>
               <w:rPr>
@@ -1078,7 +1078,7 @@
               <w:lang w:eastAsia="de-DE"/>
             </w:rPr>
           </w:pPr>
-          <w:hyperlink w:anchor="_Toc411249930" w:history="1">
+          <w:hyperlink w:anchor="_Toc411254690" w:history="1">
             <w:r>
               <w:rPr>
                 <w:rStyle w:val="Hyperlink"/>
@@ -1106,7 +1106,7 @@
                 <w:noProof/>
                 <w:webHidden/>
               </w:rPr>
-              <w:instrText xml:space="preserve"> PAGEREF _Toc411249930 \h </w:instrText>
+              <w:instrText xml:space="preserve"> PAGEREF _Toc411254690 \h </w:instrText>
             </w:r>
             <w:r>
               <w:rPr>
@@ -1149,7 +1149,7 @@
               <w:lang w:eastAsia="de-DE"/>
             </w:rPr>
           </w:pPr>
-          <w:hyperlink w:anchor="_Toc411249931" w:history="1">
+          <w:hyperlink w:anchor="_Toc411254691" w:history="1">
             <w:r>
               <w:rPr>
                 <w:rStyle w:val="Hyperlink"/>
@@ -1177,7 +1177,7 @@
                 <w:noProof/>
                 <w:webHidden/>
               </w:rPr>
-              <w:instrText xml:space="preserve"> PAGEREF _Toc411249931 \h </w:instrText>
+              <w:instrText xml:space="preserve"> PAGEREF _Toc411254691 \h </w:instrText>
             </w:r>
             <w:r>
               <w:rPr>
@@ -1220,7 +1220,7 @@
               <w:lang w:eastAsia="de-DE"/>
             </w:rPr>
           </w:pPr>
-          <w:hyperlink w:anchor="_Toc411249932" w:history="1">
+          <w:hyperlink w:anchor="_Toc411254692" w:history="1">
             <w:r>
               <w:rPr>
                 <w:rStyle w:val="Hyperlink"/>
@@ -1248,7 +1248,7 @@
                 <w:noProof/>
                 <w:webHidden/>
               </w:rPr>
-              <w:instrText xml:space="preserve"> PAGEREF _Toc411249932 \h </w:instrText>
+              <w:instrText xml:space="preserve"> PAGEREF _Toc411254692 \h </w:instrText>
             </w:r>
             <w:r>
               <w:rPr>
@@ -1292,7 +1292,7 @@
               <w:lang w:eastAsia="de-DE"/>
             </w:rPr>
           </w:pPr>
-          <w:hyperlink w:anchor="_Toc411249933" w:history="1">
+          <w:hyperlink w:anchor="_Toc411254693" w:history="1">
             <w:r>
               <w:rPr>
                 <w:rStyle w:val="Hyperlink"/>
@@ -1336,7 +1336,7 @@
                 <w:noProof/>
                 <w:webHidden/>
               </w:rPr>
-              <w:instrText xml:space="preserve"> PAGEREF _Toc411249933 \h </w:instrText>
+              <w:instrText xml:space="preserve"> PAGEREF _Toc411254693 \h </w:instrText>
             </w:r>
             <w:r>
               <w:rPr>
@@ -1379,7 +1379,7 @@
               <w:lang w:eastAsia="de-DE"/>
             </w:rPr>
           </w:pPr>
-          <w:hyperlink w:anchor="_Toc411249934" w:history="1">
+          <w:hyperlink w:anchor="_Toc411254694" w:history="1">
             <w:r>
               <w:rPr>
                 <w:rStyle w:val="Hyperlink"/>
@@ -1407,7 +1407,7 @@
                 <w:noProof/>
                 <w:webHidden/>
               </w:rPr>
-              <w:instrText xml:space="preserve"> PAGEREF _Toc411249934 \h </w:instrText>
+              <w:instrText xml:space="preserve"> PAGEREF _Toc411254694 \h </w:instrText>
             </w:r>
             <w:r>
               <w:rPr>
@@ -1450,7 +1450,7 @@
               <w:lang w:eastAsia="de-DE"/>
             </w:rPr>
           </w:pPr>
-          <w:hyperlink w:anchor="_Toc411249935" w:history="1">
+          <w:hyperlink w:anchor="_Toc411254695" w:history="1">
             <w:r>
               <w:rPr>
                 <w:rStyle w:val="Hyperlink"/>
@@ -1478,7 +1478,7 @@
                 <w:noProof/>
                 <w:webHidden/>
               </w:rPr>
-              <w:instrText xml:space="preserve"> PAGEREF _Toc411249935 \h </w:instrText>
+              <w:instrText xml:space="preserve"> PAGEREF _Toc411254695 \h </w:instrText>
             </w:r>
             <w:r>
               <w:rPr>
@@ -1522,7 +1522,7 @@
               <w:lang w:eastAsia="de-DE"/>
             </w:rPr>
           </w:pPr>
-          <w:hyperlink w:anchor="_Toc411249936" w:history="1">
+          <w:hyperlink w:anchor="_Toc411254696" w:history="1">
             <w:r>
               <w:rPr>
                 <w:rStyle w:val="Hyperlink"/>
@@ -1566,7 +1566,7 @@
                 <w:noProof/>
                 <w:webHidden/>
               </w:rPr>
-              <w:instrText xml:space="preserve"> PAGEREF _Toc411249936 \h </w:instrText>
+              <w:instrText xml:space="preserve"> PAGEREF _Toc411254696 \h </w:instrText>
             </w:r>
             <w:r>
               <w:rPr>
@@ -1609,7 +1609,7 @@
               <w:lang w:eastAsia="de-DE"/>
             </w:rPr>
           </w:pPr>
-          <w:hyperlink w:anchor="_Toc411249937" w:history="1">
+          <w:hyperlink w:anchor="_Toc411254697" w:history="1">
             <w:r>
               <w:rPr>
                 <w:rStyle w:val="Hyperlink"/>
@@ -1637,7 +1637,7 @@
                 <w:noProof/>
                 <w:webHidden/>
               </w:rPr>
-              <w:instrText xml:space="preserve"> PAGEREF _Toc411249937 \h </w:instrText>
+              <w:instrText xml:space="preserve"> PAGEREF _Toc411254697 \h </w:instrText>
             </w:r>
             <w:r>
               <w:rPr>
@@ -1680,7 +1680,7 @@
               <w:lang w:eastAsia="de-DE"/>
             </w:rPr>
           </w:pPr>
-          <w:hyperlink w:anchor="_Toc411249938" w:history="1">
+          <w:hyperlink w:anchor="_Toc411254698" w:history="1">
             <w:r>
               <w:rPr>
                 <w:rStyle w:val="Hyperlink"/>
@@ -1708,7 +1708,7 @@
                 <w:noProof/>
                 <w:webHidden/>
               </w:rPr>
-              <w:instrText xml:space="preserve"> PAGEREF _Toc411249938 \h </w:instrText>
+              <w:instrText xml:space="preserve"> PAGEREF _Toc411254698 \h </w:instrText>
             </w:r>
             <w:r>
               <w:rPr>
@@ -1751,7 +1751,7 @@
               <w:lang w:eastAsia="de-DE"/>
             </w:rPr>
           </w:pPr>
-          <w:hyperlink w:anchor="_Toc411249939" w:history="1">
+          <w:hyperlink w:anchor="_Toc411254699" w:history="1">
             <w:r>
               <w:rPr>
                 <w:rStyle w:val="Hyperlink"/>
@@ -1779,7 +1779,7 @@
                 <w:noProof/>
                 <w:webHidden/>
               </w:rPr>
-              <w:instrText xml:space="preserve"> PAGEREF _Toc411249939 \h </w:instrText>
+              <w:instrText xml:space="preserve"> PAGEREF _Toc411254699 \h </w:instrText>
             </w:r>
             <w:r>
               <w:rPr>
@@ -1822,7 +1822,7 @@
               <w:lang w:eastAsia="de-DE"/>
             </w:rPr>
           </w:pPr>
-          <w:hyperlink w:anchor="_Toc411249940" w:history="1">
+          <w:hyperlink w:anchor="_Toc411254700" w:history="1">
             <w:r>
               <w:rPr>
                 <w:rStyle w:val="Hyperlink"/>
@@ -1850,7 +1850,7 @@
                 <w:noProof/>
                 <w:webHidden/>
               </w:rPr>
-              <w:instrText xml:space="preserve"> PAGEREF _Toc411249940 \h </w:instrText>
+              <w:instrText xml:space="preserve"> PAGEREF _Toc411254700 \h </w:instrText>
             </w:r>
             <w:r>
               <w:rPr>
@@ -1906,7 +1906,7 @@
           <w:numId w:val="24"/>
         </w:numPr>
       </w:pPr>
-      <w:bookmarkStart w:id="0" w:name="_Toc411249921"/>
+      <w:bookmarkStart w:id="0" w:name="_Toc411254681"/>
       <w:r>
         <w:lastRenderedPageBreak/>
         <w:t xml:space="preserve">Vision </w:t>
@@ -2054,7 +2054,7 @@
           <w:lang w:val="en-US"/>
         </w:rPr>
       </w:pPr>
-      <w:bookmarkStart w:id="1" w:name="_Toc411249922"/>
+      <w:bookmarkStart w:id="1" w:name="_Toc411254682"/>
       <w:r>
         <w:rPr>
           <w:lang w:val="en-US"/>
@@ -2370,7 +2370,7 @@
           <w:lang w:val="en-US"/>
         </w:rPr>
       </w:pPr>
-      <w:bookmarkStart w:id="2" w:name="_Toc411249923"/>
+      <w:bookmarkStart w:id="2" w:name="_Toc411254683"/>
       <w:r>
         <w:rPr>
           <w:lang w:val="en-US"/>
@@ -2436,7 +2436,7 @@
           <w:lang w:val="en-US"/>
         </w:rPr>
       </w:pPr>
-      <w:bookmarkStart w:id="3" w:name="_Toc411249924"/>
+      <w:bookmarkStart w:id="3" w:name="_Toc411254684"/>
       <w:r>
         <w:rPr>
           <w:lang w:val="en-US"/>
@@ -2897,7 +2897,7 @@
           <w:lang w:val="en-US"/>
         </w:rPr>
       </w:pPr>
-      <w:bookmarkStart w:id="4" w:name="_Toc411249925"/>
+      <w:bookmarkStart w:id="4" w:name="_Toc411254685"/>
       <w:r>
         <w:rPr>
           <w:lang w:val="en-US"/>
@@ -3317,7 +3317,7 @@
           <w:lang w:val="en-US"/>
         </w:rPr>
       </w:pPr>
-      <w:bookmarkStart w:id="5" w:name="_Toc411249926"/>
+      <w:bookmarkStart w:id="5" w:name="_Toc411254686"/>
       <w:r>
         <w:rPr>
           <w:lang w:val="en-US"/>
@@ -3431,7 +3431,7 @@
           <w:lang w:val="en-US"/>
         </w:rPr>
       </w:pPr>
-      <w:bookmarkStart w:id="6" w:name="_Toc411249927"/>
+      <w:bookmarkStart w:id="6" w:name="_Toc411254687"/>
       <w:r>
         <w:rPr>
           <w:lang w:val="en-US"/>
@@ -3448,7 +3448,7 @@
           <w:lang w:val="en-US"/>
         </w:rPr>
       </w:pPr>
-      <w:bookmarkStart w:id="7" w:name="_Toc411249928"/>
+      <w:bookmarkStart w:id="7" w:name="_Toc411254688"/>
       <w:r>
         <w:rPr>
           <w:lang w:val="en-US"/>
@@ -3637,7 +3637,14 @@
           <w:i/>
           <w:lang w:val="en-US"/>
         </w:rPr>
-        <w:t xml:space="preserve">Picture N; </w:t>
+        <w:t xml:space="preserve">Picture </w:t>
+      </w:r>
+      <w:r>
+        <w:rPr>
+          <w:i/>
+          <w:lang w:val="en-US"/>
+        </w:rPr>
+        <w:t xml:space="preserve">1: </w:t>
       </w:r>
       <w:r>
         <w:rPr>
@@ -3663,7 +3670,7 @@
           <w:lang w:val="en-US"/>
         </w:rPr>
       </w:pPr>
-      <w:bookmarkStart w:id="8" w:name="_Toc411249929"/>
+      <w:bookmarkStart w:id="8" w:name="_Toc411254689"/>
       <w:r>
         <w:rPr>
           <w:lang w:val="en-US"/>
@@ -3823,7 +3830,21 @@
           <w:i/>
           <w:lang w:val="en-US"/>
         </w:rPr>
-        <w:t xml:space="preserve">Picture N; </w:t>
+        <w:t xml:space="preserve">Picture </w:t>
+      </w:r>
+      <w:r>
+        <w:rPr>
+          <w:i/>
+          <w:lang w:val="en-US"/>
+        </w:rPr>
+        <w:t>2:</w:t>
+      </w:r>
+      <w:r>
+        <w:rPr>
+          <w:i/>
+          <w:lang w:val="en-US"/>
+        </w:rPr>
+        <w:t xml:space="preserve"> </w:t>
       </w:r>
       <w:r>
         <w:rPr>
@@ -3995,7 +4016,21 @@
           <w:i/>
           <w:lang w:val="en-US"/>
         </w:rPr>
-        <w:t xml:space="preserve">Picture N; </w:t>
+        <w:t xml:space="preserve">Picture </w:t>
+      </w:r>
+      <w:r>
+        <w:rPr>
+          <w:i/>
+          <w:lang w:val="en-US"/>
+        </w:rPr>
+        <w:t>3:</w:t>
+      </w:r>
+      <w:r>
+        <w:rPr>
+          <w:i/>
+          <w:lang w:val="en-US"/>
+        </w:rPr>
+        <w:t xml:space="preserve"> </w:t>
       </w:r>
       <w:r>
         <w:rPr>
@@ -4132,7 +4167,21 @@
           <w:i/>
           <w:lang w:val="en-US"/>
         </w:rPr>
-        <w:t>Picture N; Antidote</w:t>
+        <w:t xml:space="preserve">Picture </w:t>
+      </w:r>
+      <w:r>
+        <w:rPr>
+          <w:i/>
+          <w:lang w:val="en-US"/>
+        </w:rPr>
+        <w:t>4:</w:t>
+      </w:r>
+      <w:r>
+        <w:rPr>
+          <w:i/>
+          <w:lang w:val="en-US"/>
+        </w:rPr>
+        <w:t xml:space="preserve"> Antidote</w:t>
       </w:r>
     </w:p>
     <w:p>
@@ -4156,7 +4205,7 @@
           <w:lang w:val="en-US"/>
         </w:rPr>
       </w:pPr>
-      <w:bookmarkStart w:id="9" w:name="_Toc411249930"/>
+      <w:bookmarkStart w:id="9" w:name="_Toc411254690"/>
       <w:r>
         <w:rPr>
           <w:lang w:val="en-US"/>
@@ -4399,7 +4448,21 @@
           <w:i/>
           <w:lang w:val="en-US"/>
         </w:rPr>
-        <w:t xml:space="preserve">Picture N; </w:t>
+        <w:t xml:space="preserve">Picture </w:t>
+      </w:r>
+      <w:r>
+        <w:rPr>
+          <w:i/>
+          <w:lang w:val="en-US"/>
+        </w:rPr>
+        <w:t>5:</w:t>
+      </w:r>
+      <w:r>
+        <w:rPr>
+          <w:i/>
+          <w:lang w:val="en-US"/>
+        </w:rPr>
+        <w:t xml:space="preserve"> </w:t>
       </w:r>
       <w:proofErr w:type="spellStart"/>
       <w:r>
@@ -4415,7 +4478,21 @@
           <w:i/>
           <w:lang w:val="en-US"/>
         </w:rPr>
-        <w:t xml:space="preserve"> Pack                                                      Picture N; Shopping bag</w:t>
+        <w:t xml:space="preserve"> Pack                                                      Picture </w:t>
+      </w:r>
+      <w:r>
+        <w:rPr>
+          <w:i/>
+          <w:lang w:val="en-US"/>
+        </w:rPr>
+        <w:t>6:</w:t>
+      </w:r>
+      <w:r>
+        <w:rPr>
+          <w:i/>
+          <w:lang w:val="en-US"/>
+        </w:rPr>
+        <w:t xml:space="preserve"> Shopping bag</w:t>
       </w:r>
     </w:p>
     <w:p>
@@ -4805,7 +4882,21 @@
           <w:i/>
           <w:lang w:val="en-US"/>
         </w:rPr>
-        <w:t xml:space="preserve">Picture N; </w:t>
+        <w:t xml:space="preserve">Picture </w:t>
+      </w:r>
+      <w:r>
+        <w:rPr>
+          <w:i/>
+          <w:lang w:val="en-US"/>
+        </w:rPr>
+        <w:t>7:</w:t>
+      </w:r>
+      <w:r>
+        <w:rPr>
+          <w:i/>
+          <w:lang w:val="en-US"/>
+        </w:rPr>
+        <w:t xml:space="preserve"> </w:t>
       </w:r>
       <w:r>
         <w:rPr>
@@ -4947,7 +5038,21 @@
           <w:i/>
           <w:lang w:val="en-US"/>
         </w:rPr>
-        <w:t xml:space="preserve">Picture N; </w:t>
+        <w:t xml:space="preserve">Picture </w:t>
+      </w:r>
+      <w:r>
+        <w:rPr>
+          <w:i/>
+          <w:lang w:val="en-US"/>
+        </w:rPr>
+        <w:t>8:</w:t>
+      </w:r>
+      <w:r>
+        <w:rPr>
+          <w:i/>
+          <w:lang w:val="en-US"/>
+        </w:rPr>
+        <w:t xml:space="preserve"> </w:t>
       </w:r>
       <w:r>
         <w:rPr>
@@ -4987,7 +5092,7 @@
           <w:lang w:val="en-US"/>
         </w:rPr>
       </w:pPr>
-      <w:bookmarkStart w:id="10" w:name="_Toc411249931"/>
+      <w:bookmarkStart w:id="10" w:name="_Toc411254691"/>
       <w:r>
         <w:rPr>
           <w:lang w:val="en-US"/>
@@ -5202,7 +5307,21 @@
           <w:i/>
           <w:lang w:val="en-US"/>
         </w:rPr>
-        <w:t xml:space="preserve">Picture N; </w:t>
+        <w:t xml:space="preserve">Picture </w:t>
+      </w:r>
+      <w:r>
+        <w:rPr>
+          <w:i/>
+          <w:lang w:val="en-US"/>
+        </w:rPr>
+        <w:t>9:</w:t>
+      </w:r>
+      <w:r>
+        <w:rPr>
+          <w:i/>
+          <w:lang w:val="en-US"/>
+        </w:rPr>
+        <w:t xml:space="preserve"> </w:t>
       </w:r>
       <w:r>
         <w:rPr>
@@ -5380,7 +5499,21 @@
           <w:i/>
           <w:lang w:val="en-US"/>
         </w:rPr>
-        <w:t xml:space="preserve">Picture N; </w:t>
+        <w:t xml:space="preserve">Picture </w:t>
+      </w:r>
+      <w:r>
+        <w:rPr>
+          <w:i/>
+          <w:lang w:val="en-US"/>
+        </w:rPr>
+        <w:t>10:</w:t>
+      </w:r>
+      <w:r>
+        <w:rPr>
+          <w:i/>
+          <w:lang w:val="en-US"/>
+        </w:rPr>
+        <w:t xml:space="preserve"> </w:t>
       </w:r>
       <w:r>
         <w:rPr>
@@ -5398,7 +5531,7 @@
           <w:lang w:val="en-US"/>
         </w:rPr>
       </w:pPr>
-      <w:bookmarkStart w:id="11" w:name="_Toc411249932"/>
+      <w:bookmarkStart w:id="11" w:name="_Toc411254692"/>
       <w:r>
         <w:rPr>
           <w:lang w:val="en-US"/>
@@ -5706,7 +5839,21 @@
           <w:i/>
           <w:lang w:val="en-US"/>
         </w:rPr>
-        <w:t xml:space="preserve">Picture N; </w:t>
+        <w:t xml:space="preserve">Picture </w:t>
+      </w:r>
+      <w:r>
+        <w:rPr>
+          <w:i/>
+          <w:lang w:val="en-US"/>
+        </w:rPr>
+        <w:t>11:</w:t>
+      </w:r>
+      <w:r>
+        <w:rPr>
+          <w:i/>
+          <w:lang w:val="en-US"/>
+        </w:rPr>
+        <w:t xml:space="preserve"> </w:t>
       </w:r>
       <w:r>
         <w:rPr>
@@ -5847,7 +5994,21 @@
           <w:i/>
           <w:lang w:val="en-US"/>
         </w:rPr>
-        <w:t xml:space="preserve">Picture N; </w:t>
+        <w:t xml:space="preserve">Picture </w:t>
+      </w:r>
+      <w:r>
+        <w:rPr>
+          <w:i/>
+          <w:lang w:val="en-US"/>
+        </w:rPr>
+        <w:t>12:</w:t>
+      </w:r>
+      <w:r>
+        <w:rPr>
+          <w:i/>
+          <w:lang w:val="en-US"/>
+        </w:rPr>
+        <w:t xml:space="preserve"> </w:t>
       </w:r>
       <w:r>
         <w:rPr>
@@ -6046,7 +6207,21 @@
           <w:i/>
           <w:lang w:val="en-US"/>
         </w:rPr>
-        <w:t xml:space="preserve">Picture N; </w:t>
+        <w:t xml:space="preserve">Picture </w:t>
+      </w:r>
+      <w:r>
+        <w:rPr>
+          <w:i/>
+          <w:lang w:val="en-US"/>
+        </w:rPr>
+        <w:t>13:</w:t>
+      </w:r>
+      <w:r>
+        <w:rPr>
+          <w:i/>
+          <w:lang w:val="en-US"/>
+        </w:rPr>
+        <w:t xml:space="preserve"> </w:t>
       </w:r>
       <w:r>
         <w:rPr>
@@ -6068,28 +6243,35 @@
           <w:lang w:val="en-US"/>
         </w:rPr>
         <w:tab/>
-      </w:r>
-      <w:r>
-        <w:rPr>
-          <w:i/>
-          <w:lang w:val="en-US"/>
-        </w:rPr>
-        <w:tab/>
-      </w:r>
-      <w:r>
-        <w:rPr>
-          <w:i/>
-          <w:lang w:val="en-US"/>
-        </w:rPr>
-        <w:tab/>
-        <w:t xml:space="preserve">      </w:t>
-      </w:r>
-      <w:r>
-        <w:rPr>
-          <w:i/>
-          <w:lang w:val="en-US"/>
-        </w:rPr>
-        <w:t xml:space="preserve">Picture N; </w:t>
+        <w:t xml:space="preserve">                 </w:t>
+      </w:r>
+      <w:r>
+        <w:rPr>
+          <w:i/>
+          <w:lang w:val="en-US"/>
+        </w:rPr>
+        <w:t xml:space="preserve"> </w:t>
+      </w:r>
+      <w:r>
+        <w:rPr>
+          <w:i/>
+          <w:lang w:val="en-US"/>
+        </w:rPr>
+        <w:t xml:space="preserve">Picture </w:t>
+      </w:r>
+      <w:r>
+        <w:rPr>
+          <w:i/>
+          <w:lang w:val="en-US"/>
+        </w:rPr>
+        <w:t>14:</w:t>
+      </w:r>
+      <w:r>
+        <w:rPr>
+          <w:i/>
+          <w:lang w:val="en-US"/>
+        </w:rPr>
+        <w:t xml:space="preserve"> </w:t>
       </w:r>
       <w:r>
         <w:rPr>
@@ -6329,7 +6511,14 @@
           <w:i/>
           <w:lang w:val="en-US"/>
         </w:rPr>
-        <w:t xml:space="preserve">Picture N; </w:t>
+        <w:t xml:space="preserve">Picture </w:t>
+      </w:r>
+      <w:r>
+        <w:rPr>
+          <w:i/>
+          <w:lang w:val="en-US"/>
+        </w:rPr>
+        <w:t xml:space="preserve">15: </w:t>
       </w:r>
       <w:r>
         <w:rPr>
@@ -6404,7 +6593,7 @@
           <w:lang w:val="en-US"/>
         </w:rPr>
       </w:pPr>
-      <w:bookmarkStart w:id="12" w:name="_Toc411249933"/>
+      <w:bookmarkStart w:id="12" w:name="_Toc411254693"/>
       <w:r>
         <w:rPr>
           <w:lang w:val="en-US"/>
@@ -6442,7 +6631,7 @@
           <w:lang w:val="en-US"/>
         </w:rPr>
       </w:pPr>
-      <w:bookmarkStart w:id="13" w:name="_Toc411249934"/>
+      <w:bookmarkStart w:id="13" w:name="_Toc411254694"/>
       <w:r>
         <w:rPr>
           <w:lang w:val="en-US"/>
@@ -6586,7 +6775,21 @@
           <w:i/>
           <w:lang w:val="en-US"/>
         </w:rPr>
-        <w:t xml:space="preserve">Picture N; </w:t>
+        <w:t xml:space="preserve">Picture </w:t>
+      </w:r>
+      <w:r>
+        <w:rPr>
+          <w:i/>
+          <w:lang w:val="en-US"/>
+        </w:rPr>
+        <w:t>16:</w:t>
+      </w:r>
+      <w:r>
+        <w:rPr>
+          <w:i/>
+          <w:lang w:val="en-US"/>
+        </w:rPr>
+        <w:t xml:space="preserve"> </w:t>
       </w:r>
       <w:r>
         <w:rPr>
@@ -6604,7 +6807,7 @@
           <w:lang w:val="en-US"/>
         </w:rPr>
       </w:pPr>
-      <w:bookmarkStart w:id="14" w:name="_Toc411249935"/>
+      <w:bookmarkStart w:id="14" w:name="_Toc411254695"/>
       <w:r>
         <w:rPr>
           <w:lang w:val="en-US"/>
@@ -6787,7 +6990,21 @@
           <w:i/>
           <w:lang w:val="en-US"/>
         </w:rPr>
-        <w:t xml:space="preserve">Picture N; </w:t>
+        <w:t xml:space="preserve">Picture </w:t>
+      </w:r>
+      <w:r>
+        <w:rPr>
+          <w:i/>
+          <w:lang w:val="en-US"/>
+        </w:rPr>
+        <w:t>17:</w:t>
+      </w:r>
+      <w:r>
+        <w:rPr>
+          <w:i/>
+          <w:lang w:val="en-US"/>
+        </w:rPr>
+        <w:t xml:space="preserve"> </w:t>
       </w:r>
       <w:r>
         <w:rPr>
@@ -6883,7 +7100,21 @@
           <w:i/>
           <w:lang w:val="en-US"/>
         </w:rPr>
-        <w:t xml:space="preserve">Picture N; </w:t>
+        <w:t xml:space="preserve">Picture </w:t>
+      </w:r>
+      <w:r>
+        <w:rPr>
+          <w:i/>
+          <w:lang w:val="en-US"/>
+        </w:rPr>
+        <w:t>18:</w:t>
+      </w:r>
+      <w:r>
+        <w:rPr>
+          <w:i/>
+          <w:lang w:val="en-US"/>
+        </w:rPr>
+        <w:t xml:space="preserve"> </w:t>
       </w:r>
       <w:r>
         <w:rPr>
@@ -7043,7 +7274,23 @@
           <w:i/>
           <w:lang w:val="en-US"/>
         </w:rPr>
-        <w:t xml:space="preserve">Picture N; </w:t>
+        <w:t xml:space="preserve">Picture </w:t>
+      </w:r>
+      <w:r>
+        <w:rPr>
+          <w:i/>
+          <w:lang w:val="en-US"/>
+        </w:rPr>
+        <w:t>19:</w:t>
+      </w:r>
+      <w:bookmarkStart w:id="15" w:name="_GoBack"/>
+      <w:bookmarkEnd w:id="15"/>
+      <w:r>
+        <w:rPr>
+          <w:i/>
+          <w:lang w:val="en-US"/>
+        </w:rPr>
+        <w:t xml:space="preserve"> </w:t>
       </w:r>
       <w:r>
         <w:rPr>
@@ -7071,7 +7318,7 @@
           <w:lang w:val="en-US"/>
         </w:rPr>
       </w:pPr>
-      <w:bookmarkStart w:id="15" w:name="_Toc411249936"/>
+      <w:bookmarkStart w:id="16" w:name="_Toc411254696"/>
       <w:r>
         <w:rPr>
           <w:lang w:val="en-US"/>
@@ -7079,7 +7326,7 @@
         <w:lastRenderedPageBreak/>
         <w:t>Target group, genre and difficulty level</w:t>
       </w:r>
-      <w:bookmarkEnd w:id="15"/>
+      <w:bookmarkEnd w:id="16"/>
     </w:p>
     <w:p>
       <w:pPr>
@@ -7091,7 +7338,7 @@
     <w:p>
       <w:pPr>
         <w:pStyle w:val="KeinLeerraum"/>
-        <w:ind w:left="360"/>
+        <w:ind w:left="708"/>
         <w:rPr>
           <w:lang w:val="en-US"/>
         </w:rPr>
@@ -7432,7 +7679,7 @@
     <w:p>
       <w:pPr>
         <w:pStyle w:val="KeinLeerraum"/>
-        <w:ind w:left="360"/>
+        <w:ind w:left="708"/>
         <w:rPr>
           <w:lang w:val="en-US"/>
         </w:rPr>
@@ -7604,7 +7851,7 @@
           <w:lang w:val="en-US"/>
         </w:rPr>
       </w:pPr>
-      <w:bookmarkStart w:id="16" w:name="_Toc411249937"/>
+      <w:bookmarkStart w:id="17" w:name="_Toc411254697"/>
       <w:r>
         <w:rPr>
           <w:bCs w:val="0"/>
@@ -7624,7 +7871,7 @@
         </w:rPr>
         <w:t>Critical success factors</w:t>
       </w:r>
-      <w:bookmarkEnd w:id="16"/>
+      <w:bookmarkEnd w:id="17"/>
     </w:p>
     <w:p>
       <w:pPr>
@@ -7900,14 +8147,14 @@
           <w:lang w:val="en-US"/>
         </w:rPr>
       </w:pPr>
-      <w:bookmarkStart w:id="17" w:name="_Toc411249938"/>
+      <w:bookmarkStart w:id="18" w:name="_Toc411254698"/>
       <w:r>
         <w:rPr>
           <w:lang w:val="en-US"/>
         </w:rPr>
         <w:t>11. Team Structure and Tasks</w:t>
       </w:r>
-      <w:bookmarkEnd w:id="17"/>
+      <w:bookmarkEnd w:id="18"/>
     </w:p>
     <w:p>
       <w:pPr>
@@ -8134,8 +8381,6 @@
         </w:rPr>
         <w:t>and Sound effects</w:t>
       </w:r>
-      <w:bookmarkStart w:id="18" w:name="_GoBack"/>
-      <w:bookmarkEnd w:id="18"/>
     </w:p>
     <w:p>
       <w:pPr>
@@ -8170,7 +8415,7 @@
           <w:lang w:val="en-US"/>
         </w:rPr>
       </w:pPr>
-      <w:bookmarkStart w:id="19" w:name="_Toc411249939"/>
+      <w:bookmarkStart w:id="19" w:name="_Toc411254699"/>
       <w:r>
         <w:rPr>
           <w:lang w:val="en-US"/>
@@ -8342,7 +8587,7 @@
           <w:lang w:val="en-US"/>
         </w:rPr>
       </w:pPr>
-      <w:bookmarkStart w:id="20" w:name="_Toc411249940"/>
+      <w:bookmarkStart w:id="20" w:name="_Toc411254700"/>
       <w:r>
         <w:rPr>
           <w:lang w:val="en-US"/>
@@ -8566,7 +8811,7 @@
           <w:rPr>
             <w:noProof/>
           </w:rPr>
-          <w:t>18</w:t>
+          <w:t>19</w:t>
         </w:r>
         <w:r>
           <w:fldChar w:fldCharType="end"/>
@@ -9082,7 +9327,7 @@
       <w:lvlText w:val=""/>
       <w:lvlJc w:val="left"/>
       <w:pPr>
-        <w:ind w:left="1068" w:hanging="360"/>
+        <w:ind w:left="1428" w:hanging="360"/>
       </w:pPr>
       <w:rPr>
         <w:rFonts w:ascii="Symbol" w:hAnsi="Symbol" w:hint="default"/>
@@ -9094,7 +9339,7 @@
       <w:lvlText w:val="o"/>
       <w:lvlJc w:val="left"/>
       <w:pPr>
-        <w:ind w:left="1788" w:hanging="360"/>
+        <w:ind w:left="2148" w:hanging="360"/>
       </w:pPr>
       <w:rPr>
         <w:rFonts w:ascii="Courier New" w:hAnsi="Courier New" w:cs="Courier New" w:hint="default"/>
@@ -9106,7 +9351,7 @@
       <w:lvlText w:val=""/>
       <w:lvlJc w:val="left"/>
       <w:pPr>
-        <w:ind w:left="2508" w:hanging="360"/>
+        <w:ind w:left="2868" w:hanging="360"/>
       </w:pPr>
       <w:rPr>
         <w:rFonts w:ascii="Wingdings" w:hAnsi="Wingdings" w:hint="default"/>
@@ -9118,7 +9363,7 @@
       <w:lvlText w:val=""/>
       <w:lvlJc w:val="left"/>
       <w:pPr>
-        <w:ind w:left="3228" w:hanging="360"/>
+        <w:ind w:left="3588" w:hanging="360"/>
       </w:pPr>
       <w:rPr>
         <w:rFonts w:ascii="Symbol" w:hAnsi="Symbol" w:hint="default"/>
@@ -9130,7 +9375,7 @@
       <w:lvlText w:val="o"/>
       <w:lvlJc w:val="left"/>
       <w:pPr>
-        <w:ind w:left="3948" w:hanging="360"/>
+        <w:ind w:left="4308" w:hanging="360"/>
       </w:pPr>
       <w:rPr>
         <w:rFonts w:ascii="Courier New" w:hAnsi="Courier New" w:cs="Courier New" w:hint="default"/>
@@ -9142,7 +9387,7 @@
       <w:lvlText w:val=""/>
       <w:lvlJc w:val="left"/>
       <w:pPr>
-        <w:ind w:left="4668" w:hanging="360"/>
+        <w:ind w:left="5028" w:hanging="360"/>
       </w:pPr>
       <w:rPr>
         <w:rFonts w:ascii="Wingdings" w:hAnsi="Wingdings" w:hint="default"/>
@@ -9154,7 +9399,7 @@
       <w:lvlText w:val=""/>
       <w:lvlJc w:val="left"/>
       <w:pPr>
-        <w:ind w:left="5388" w:hanging="360"/>
+        <w:ind w:left="5748" w:hanging="360"/>
       </w:pPr>
       <w:rPr>
         <w:rFonts w:ascii="Symbol" w:hAnsi="Symbol" w:hint="default"/>
@@ -9166,7 +9411,7 @@
       <w:lvlText w:val="o"/>
       <w:lvlJc w:val="left"/>
       <w:pPr>
-        <w:ind w:left="6108" w:hanging="360"/>
+        <w:ind w:left="6468" w:hanging="360"/>
       </w:pPr>
       <w:rPr>
         <w:rFonts w:ascii="Courier New" w:hAnsi="Courier New" w:cs="Courier New" w:hint="default"/>
@@ -9178,7 +9423,7 @@
       <w:lvlText w:val=""/>
       <w:lvlJc w:val="left"/>
       <w:pPr>
-        <w:ind w:left="6828" w:hanging="360"/>
+        <w:ind w:left="7188" w:hanging="360"/>
       </w:pPr>
       <w:rPr>
         <w:rFonts w:ascii="Wingdings" w:hAnsi="Wingdings" w:hint="default"/>
@@ -12506,7 +12751,7 @@
 </file>
 
 <file path=customXml/itemProps2.xml><?xml version="1.0" encoding="utf-8"?>
-<ds:datastoreItem xmlns:ds="http://schemas.openxmlformats.org/officeDocument/2006/customXml" ds:itemID="{6B0C4D88-0BA6-4FB8-B826-A308C5E9A90C}">
+<ds:datastoreItem xmlns:ds="http://schemas.openxmlformats.org/officeDocument/2006/customXml" ds:itemID="{F1119DFC-D662-4D79-A698-30C5C929CB2A}">
   <ds:schemaRefs>
     <ds:schemaRef ds:uri="http://schemas.openxmlformats.org/officeDocument/2006/bibliography"/>
   </ds:schemaRefs>

</xml_diff>